<commit_message>
Alternative for db connection
</commit_message>
<xml_diff>
--- a/Report.docx
+++ b/Report.docx
@@ -9,6 +9,7 @@
           <w:lang w:val="en-US"/>
         </w:rPr>
       </w:pPr>
+      <w:proofErr w:type="gramStart"/>
       <w:r>
         <w:rPr>
           <w:b/>
@@ -23,6 +24,7 @@
         </w:rPr>
         <w:t>Account.java</w:t>
       </w:r>
+      <w:proofErr w:type="gramEnd"/>
     </w:p>
     <w:p>
       <w:pPr>
@@ -58,20 +60,76 @@
         <w:rPr>
           <w:lang w:val="en-US"/>
         </w:rPr>
-        <w:t>, such as “dologin”, “dologout”, “docomment”…</w:t>
-      </w:r>
-    </w:p>
-    <w:p>
-      <w:pPr>
-        <w:rPr>
-          <w:lang w:val="en-US"/>
-        </w:rPr>
-      </w:pPr>
-      <w:r>
-        <w:rPr>
-          <w:lang w:val="en-US"/>
-        </w:rPr>
-        <w:t xml:space="preserve">The action “docomment” is recently added to serve the POST comment purpose. </w:t>
+        <w:t>, such as “</w:t>
+      </w:r>
+      <w:proofErr w:type="spellStart"/>
+      <w:r>
+        <w:rPr>
+          <w:lang w:val="en-US"/>
+        </w:rPr>
+        <w:t>dologin</w:t>
+      </w:r>
+      <w:proofErr w:type="spellEnd"/>
+      <w:r>
+        <w:rPr>
+          <w:lang w:val="en-US"/>
+        </w:rPr>
+        <w:t>”, “</w:t>
+      </w:r>
+      <w:proofErr w:type="spellStart"/>
+      <w:r>
+        <w:rPr>
+          <w:lang w:val="en-US"/>
+        </w:rPr>
+        <w:t>dologout</w:t>
+      </w:r>
+      <w:proofErr w:type="spellEnd"/>
+      <w:r>
+        <w:rPr>
+          <w:lang w:val="en-US"/>
+        </w:rPr>
+        <w:t>”, “</w:t>
+      </w:r>
+      <w:proofErr w:type="spellStart"/>
+      <w:r>
+        <w:rPr>
+          <w:lang w:val="en-US"/>
+        </w:rPr>
+        <w:t>docomment</w:t>
+      </w:r>
+      <w:proofErr w:type="spellEnd"/>
+      <w:r>
+        <w:rPr>
+          <w:lang w:val="en-US"/>
+        </w:rPr>
+        <w:t>”…</w:t>
+      </w:r>
+    </w:p>
+    <w:p>
+      <w:pPr>
+        <w:rPr>
+          <w:lang w:val="en-US"/>
+        </w:rPr>
+      </w:pPr>
+      <w:r>
+        <w:rPr>
+          <w:lang w:val="en-US"/>
+        </w:rPr>
+        <w:t>The action “</w:t>
+      </w:r>
+      <w:proofErr w:type="spellStart"/>
+      <w:r>
+        <w:rPr>
+          <w:lang w:val="en-US"/>
+        </w:rPr>
+        <w:t>docomment</w:t>
+      </w:r>
+      <w:proofErr w:type="spellEnd"/>
+      <w:r>
+        <w:rPr>
+          <w:lang w:val="en-US"/>
+        </w:rPr>
+        <w:t xml:space="preserve">” is recently added to serve the POST comment purpose. </w:t>
       </w:r>
     </w:p>
     <w:p>
@@ -109,13 +167,24 @@
           <w:lang w:val="en-US"/>
         </w:rPr>
       </w:pPr>
+      <w:proofErr w:type="gramStart"/>
       <w:r>
         <w:rPr>
           <w:b/>
           <w:lang w:val="en-US"/>
         </w:rPr>
-        <w:t>data/AccountDB</w:t>
-      </w:r>
+        <w:t>data/</w:t>
+      </w:r>
+      <w:proofErr w:type="spellStart"/>
+      <w:r>
+        <w:rPr>
+          <w:b/>
+          <w:lang w:val="en-US"/>
+        </w:rPr>
+        <w:t>AccountDB</w:t>
+      </w:r>
+      <w:proofErr w:type="spellEnd"/>
+      <w:proofErr w:type="gramEnd"/>
     </w:p>
     <w:p>
       <w:pPr>
@@ -142,12 +211,14 @@
         </w:rPr>
         <w:t>Web Pages/</w:t>
       </w:r>
+      <w:proofErr w:type="spellStart"/>
       <w:r>
         <w:rPr>
           <w:lang w:val="en-US"/>
         </w:rPr>
         <w:t>shop.jsp</w:t>
       </w:r>
+      <w:proofErr w:type="spellEnd"/>
     </w:p>
     <w:p>
       <w:pPr>
@@ -349,7 +420,19 @@
         <w:rPr>
           <w:lang w:val="en-US"/>
         </w:rPr>
-        <w:t>Pictures is saved to provided folder.</w:t>
+        <w:t xml:space="preserve">Pictures is saved to </w:t>
+      </w:r>
+      <w:r>
+        <w:rPr>
+          <w:lang w:val="en-US"/>
+        </w:rPr>
+        <w:t>provide</w:t>
+      </w:r>
+      <w:r>
+        <w:rPr>
+          <w:lang w:val="en-US"/>
+        </w:rPr>
+        <w:t xml:space="preserve"> folder.</w:t>
       </w:r>
       <w:bookmarkStart w:id="0" w:name="_GoBack"/>
       <w:bookmarkEnd w:id="0"/>

</xml_diff>